<commit_message>
wireless assignment 2 questions done
</commit_message>
<xml_diff>
--- a/DA Review.docx
+++ b/DA Review.docx
@@ -4,6 +4,136 @@
   <w:body>
     <w:p>
       <w:pPr>
+        <w:jc w:val="center"/>
+        <w:rPr>
+          <w:sz w:val="28"/>
+          <w:szCs w:val="28"/>
+          <w:lang w:val="en-CA"/>
+        </w:rPr>
+      </w:pPr>
+      <w:r>
+        <w:rPr>
+          <w:sz w:val="28"/>
+          <w:szCs w:val="28"/>
+          <w:lang w:val="en-CA"/>
+        </w:rPr>
+        <w:t>Mandeep Sarangal</w:t>
+      </w:r>
+    </w:p>
+    <w:p>
+      <w:pPr>
+        <w:jc w:val="center"/>
+        <w:rPr>
+          <w:sz w:val="28"/>
+          <w:szCs w:val="28"/>
+          <w:lang w:val="en-CA"/>
+        </w:rPr>
+      </w:pPr>
+      <w:r>
+        <w:rPr>
+          <w:sz w:val="28"/>
+          <w:szCs w:val="28"/>
+          <w:lang w:val="en-CA"/>
+        </w:rPr>
+        <w:t>251000108</w:t>
+      </w:r>
+    </w:p>
+    <w:p>
+      <w:pPr>
+        <w:jc w:val="center"/>
+        <w:rPr>
+          <w:sz w:val="28"/>
+          <w:szCs w:val="28"/>
+          <w:lang w:val="en-CA"/>
+        </w:rPr>
+      </w:pPr>
+      <w:r>
+        <w:rPr>
+          <w:sz w:val="28"/>
+          <w:szCs w:val="28"/>
+          <w:lang w:val="en-CA"/>
+        </w:rPr>
+        <w:t>Data Analytics Foundations</w:t>
+      </w:r>
+    </w:p>
+    <w:p>
+      <w:pPr>
+        <w:rPr>
+          <w:sz w:val="28"/>
+          <w:szCs w:val="28"/>
+          <w:lang w:val="en-CA"/>
+        </w:rPr>
+      </w:pPr>
+    </w:p>
+    <w:p>
+      <w:pPr>
+        <w:rPr>
+          <w:sz w:val="28"/>
+          <w:szCs w:val="28"/>
+          <w:lang w:val="en-CA"/>
+        </w:rPr>
+      </w:pPr>
+    </w:p>
+    <w:p>
+      <w:pPr>
+        <w:rPr>
+          <w:rFonts w:ascii="Times New Roman" w:eastAsia="Times New Roman" w:hAnsi="Times New Roman" w:cs="Times New Roman"/>
+        </w:rPr>
+      </w:pPr>
+      <w:r>
+        <w:rPr>
+          <w:sz w:val="28"/>
+          <w:szCs w:val="28"/>
+          <w:lang w:val="en-CA"/>
+        </w:rPr>
+        <w:t xml:space="preserve">Review for: </w:t>
+      </w:r>
+      <w:r>
+        <w:rPr>
+          <w:i/>
+          <w:sz w:val="28"/>
+          <w:szCs w:val="28"/>
+          <w:lang w:val="en-CA"/>
+        </w:rPr>
+        <w:t>Wafa Anani</w:t>
+      </w:r>
+      <w:r>
+        <w:rPr>
+          <w:sz w:val="28"/>
+          <w:szCs w:val="28"/>
+          <w:lang w:val="en-CA"/>
+        </w:rPr>
+        <w:t xml:space="preserve"> and </w:t>
+      </w:r>
+      <w:r>
+        <w:rPr>
+          <w:i/>
+          <w:sz w:val="28"/>
+          <w:szCs w:val="28"/>
+          <w:lang w:val="en-CA"/>
+        </w:rPr>
+        <w:t>Shuo Li</w:t>
+      </w:r>
+      <w:r>
+        <w:rPr>
+          <w:sz w:val="28"/>
+          <w:szCs w:val="28"/>
+          <w:lang w:val="en-CA"/>
+        </w:rPr>
+        <w:t xml:space="preserve"> (April 4, 1:50 pm)</w:t>
+      </w:r>
+    </w:p>
+    <w:p>
+      <w:pPr>
+        <w:rPr>
+          <w:sz w:val="28"/>
+          <w:szCs w:val="28"/>
+          <w:lang w:val="en-CA"/>
+        </w:rPr>
+      </w:pPr>
+    </w:p>
+    <w:p>
+      <w:pPr>
         <w:rPr>
           <w:sz w:val="28"/>
           <w:szCs w:val="28"/>
@@ -56,19 +186,7 @@
         <w:rPr>
           <w:lang w:val="en-CA"/>
         </w:rPr>
-        <w:t xml:space="preserve">model was built using two architectures i.e. </w:t>
-      </w:r>
-      <w:r>
-        <w:rPr>
-          <w:lang w:val="en-CA"/>
-        </w:rPr>
-        <w:t xml:space="preserve">Long Short Term Memory (LSTM) </w:t>
-      </w:r>
-      <w:r>
-        <w:rPr>
-          <w:lang w:val="en-CA"/>
-        </w:rPr>
-        <w:t xml:space="preserve">and Gated Recurrent Unit (GRU). LSTM solves for </w:t>
+        <w:t xml:space="preserve">model was built using two architectures i.e. Long Short Term Memory (LSTM) and Gated Recurrent Unit (GRU). LSTM solves for </w:t>
       </w:r>
       <w:r>
         <w:rPr>
@@ -94,13 +212,129 @@
         <w:rPr>
           <w:lang w:val="en-CA"/>
         </w:rPr>
-        <w:t xml:space="preserve">The dataset used was KDD CUP 99. The preprocessing of the data </w:t>
-      </w:r>
-      <w:r>
-        <w:rPr>
-          <w:lang w:val="en-CA"/>
-        </w:rPr>
-        <w:t>included scaling, normalizing and feature selection.</w:t>
+        <w:t xml:space="preserve">The dataset used was KDD CUP 99. </w:t>
+      </w:r>
+      <w:r>
+        <w:rPr>
+          <w:lang w:val="en-CA"/>
+        </w:rPr>
+        <w:t xml:space="preserve">Data was divided into ratio 80:20 for training and test respectively. </w:t>
+      </w:r>
+      <w:r>
+        <w:rPr>
+          <w:lang w:val="en-CA"/>
+        </w:rPr>
+        <w:t xml:space="preserve">Feature selection employed 2 approaches: RandomForest and Principal Component Analysis (PCA). Finally, 12 out of 49 features were selected. </w:t>
+      </w:r>
+      <w:r>
+        <w:rPr>
+          <w:lang w:val="en-CA"/>
+        </w:rPr>
+        <w:t xml:space="preserve">The preprocessing of the data </w:t>
+      </w:r>
+      <w:r>
+        <w:rPr>
+          <w:lang w:val="en-CA"/>
+        </w:rPr>
+        <w:t>i</w:t>
+      </w:r>
+      <w:r>
+        <w:rPr>
+          <w:lang w:val="en-CA"/>
+        </w:rPr>
+        <w:t>ncluded scaling and normalization</w:t>
+      </w:r>
+      <w:r>
+        <w:rPr>
+          <w:lang w:val="en-CA"/>
+        </w:rPr>
+        <w:t>.</w:t>
+      </w:r>
+      <w:r>
+        <w:rPr>
+          <w:lang w:val="en-CA"/>
+        </w:rPr>
+        <w:t xml:space="preserve"> </w:t>
+      </w:r>
+      <w:r>
+        <w:rPr>
+          <w:lang w:val="en-CA"/>
+        </w:rPr>
+        <w:t>Different sets of parameters were tried which included training rates, number of hidden layers, Backpropagation and training cycles.</w:t>
+      </w:r>
+    </w:p>
+    <w:p>
+      <w:pPr>
+        <w:rPr>
+          <w:lang w:val="en-CA"/>
+        </w:rPr>
+      </w:pPr>
+    </w:p>
+    <w:p>
+      <w:pPr>
+        <w:rPr>
+          <w:lang w:val="en-CA"/>
+        </w:rPr>
+      </w:pPr>
+      <w:r>
+        <w:rPr>
+          <w:lang w:val="en-CA"/>
+        </w:rPr>
+        <w:t>To conclude</w:t>
+      </w:r>
+      <w:r>
+        <w:rPr>
+          <w:lang w:val="en-CA"/>
+        </w:rPr>
+        <w:t>, Feature selection with Random forest showed better results than PCA. Alt</w:t>
+      </w:r>
+      <w:r>
+        <w:rPr>
+          <w:lang w:val="en-CA"/>
+        </w:rPr>
+        <w:t xml:space="preserve">hough </w:t>
+      </w:r>
+      <w:r>
+        <w:rPr>
+          <w:lang w:val="en-CA"/>
+        </w:rPr>
+        <w:t xml:space="preserve">GRU </w:t>
+      </w:r>
+      <w:r>
+        <w:rPr>
+          <w:lang w:val="en-CA"/>
+        </w:rPr>
+        <w:t>takes</w:t>
+      </w:r>
+      <w:r>
+        <w:rPr>
+          <w:lang w:val="en-CA"/>
+        </w:rPr>
+        <w:t xml:space="preserve"> less computational time</w:t>
+      </w:r>
+      <w:r>
+        <w:rPr>
+          <w:lang w:val="en-CA"/>
+        </w:rPr>
+        <w:t xml:space="preserve"> and trains the model faster</w:t>
+      </w:r>
+      <w:r>
+        <w:rPr>
+          <w:lang w:val="en-CA"/>
+        </w:rPr>
+        <w:t xml:space="preserve">, </w:t>
+      </w:r>
+      <w:r>
+        <w:rPr>
+          <w:lang w:val="en-CA"/>
+        </w:rPr>
+        <w:t>LSTM model outperforms GRU in every cycle of training</w:t>
+      </w:r>
+      <w:r>
+        <w:rPr>
+          <w:lang w:val="en-CA"/>
+        </w:rPr>
+        <w:t xml:space="preserve"> and has a better accuracy.</w:t>
       </w:r>
     </w:p>
     <w:p>
@@ -147,9 +381,69 @@
           <w:lang w:val="en-CA"/>
         </w:rPr>
         <w:t>The presentation delivery was good and the content was relevant to the problem at hand. Both the speakers were articulate and did a good job at keeping the whole presentation coherent.</w:t>
+      </w:r>
+      <w:r>
+        <w:rPr>
+          <w:lang w:val="en-CA"/>
+        </w:rPr>
+        <w:t xml:space="preserve"> Data pre-processing was done with good amount of forethought. Feature selection was also done carefully in order to minimize redundancy and get high accuracy model.</w:t>
+      </w:r>
+      <w:r>
+        <w:rPr>
+          <w:lang w:val="en-CA"/>
+        </w:rPr>
+        <w:t xml:space="preserve"> </w:t>
+      </w:r>
+      <w:r>
+        <w:rPr>
+          <w:lang w:val="en-CA"/>
+        </w:rPr>
+        <w:t xml:space="preserve">Final claims about RandomForest being a better feature selection approach and LSTM being a better overall model </w:t>
+      </w:r>
+      <w:r>
+        <w:rPr>
+          <w:lang w:val="en-CA"/>
+        </w:rPr>
+        <w:t>were</w:t>
+      </w:r>
+      <w:r>
+        <w:rPr>
+          <w:lang w:val="en-CA"/>
+        </w:rPr>
+        <w:t xml:space="preserve"> backed by some solid </w:t>
+      </w:r>
+      <w:r>
+        <w:rPr>
+          <w:lang w:val="en-CA"/>
+        </w:rPr>
+        <w:t>experimental</w:t>
+      </w:r>
+      <w:r>
+        <w:rPr>
+          <w:lang w:val="en-CA"/>
+        </w:rPr>
+        <w:t xml:space="preserve"> </w:t>
+      </w:r>
+      <w:r>
+        <w:rPr>
+          <w:lang w:val="en-CA"/>
+        </w:rPr>
+        <w:t>data</w:t>
+      </w:r>
+      <w:r>
+        <w:rPr>
+          <w:lang w:val="en-CA"/>
+        </w:rPr>
+        <w:t xml:space="preserve"> like graphs and tables</w:t>
       </w:r>
       <w:bookmarkStart w:id="0" w:name="_GoBack"/>
       <w:bookmarkEnd w:id="0"/>
+      <w:r>
+        <w:rPr>
+          <w:lang w:val="en-CA"/>
+        </w:rPr>
+        <w:t>.</w:t>
+      </w:r>
     </w:p>
     <w:sectPr>
       <w:pgSz w:w="12240" w:h="15840"/>

</xml_diff>